<commit_message>
Fix Weekly Update docx file
</commit_message>
<xml_diff>
--- a/Weekly Update 4:3:2019.docx
+++ b/Weekly Update 4:3:2019.docx
@@ -55,52 +55,47 @@
           <w:rFonts w:ascii="Helvetica Neue" w:hAnsi="Helvetica Neue"/>
         </w:rPr>
         <w:tab/>
-        <w:t xml:space="preserve"> Dominic Rutkowski</w:t>
-      </w:r>
-    </w:p>
-    <w:p>
-      <w:pPr>
-        <w:rPr>
-          <w:rFonts w:ascii="Helvetica Neue" w:hAnsi="Helvetica Neue"/>
-        </w:rPr>
-      </w:pPr>
-      <w:r>
-        <w:rPr>
-          <w:rFonts w:ascii="Helvetica Neue" w:hAnsi="Helvetica Neue"/>
-        </w:rPr>
-        <w:t>Weekly Progress Report</w:t>
-      </w:r>
-      <w:r>
-        <w:rPr>
-          <w:rFonts w:ascii="Helvetica Neue" w:hAnsi="Helvetica Neue"/>
-        </w:rPr>
-        <w:tab/>
-      </w:r>
-      <w:r>
-        <w:rPr>
-          <w:rFonts w:ascii="Helvetica Neue" w:hAnsi="Helvetica Neue"/>
-        </w:rPr>
-        <w:tab/>
-      </w:r>
-      <w:r>
-        <w:rPr>
-          <w:rFonts w:ascii="Helvetica Neue" w:hAnsi="Helvetica Neue"/>
-        </w:rPr>
-        <w:tab/>
-      </w:r>
-      <w:r>
-        <w:rPr>
-          <w:rFonts w:ascii="Helvetica Neue" w:hAnsi="Helvetica Neue"/>
-        </w:rPr>
-        <w:tab/>
-      </w:r>
-      <w:r>
-        <w:rPr>
-          <w:rFonts w:ascii="Helvetica Neue" w:hAnsi="Helvetica Neue"/>
-        </w:rPr>
-        <w:tab/>
-        <w:t xml:space="preserve">    </w:t>
-      </w:r>
+        <w:t xml:space="preserve"> </w:t>
+      </w:r>
+    </w:p>
+    <w:p>
+      <w:pPr>
+        <w:rPr>
+          <w:rFonts w:ascii="Helvetica Neue" w:hAnsi="Helvetica Neue"/>
+        </w:rPr>
+      </w:pPr>
+      <w:r>
+        <w:rPr>
+          <w:rFonts w:ascii="Helvetica Neue" w:hAnsi="Helvetica Neue"/>
+        </w:rPr>
+        <w:t>Weekly Progress Repo</w:t>
+      </w:r>
+      <w:r>
+        <w:rPr>
+          <w:rFonts w:ascii="Helvetica Neue" w:hAnsi="Helvetica Neue"/>
+        </w:rPr>
+        <w:t>rt</w:t>
+      </w:r>
+    </w:p>
+    <w:p>
+      <w:pPr>
+        <w:rPr>
+          <w:rFonts w:ascii="Helvetica Neue" w:hAnsi="Helvetica Neue"/>
+        </w:rPr>
+      </w:pPr>
+      <w:r>
+        <w:rPr>
+          <w:rFonts w:ascii="Helvetica Neue" w:hAnsi="Helvetica Neue"/>
+        </w:rPr>
+        <w:t>Dominic Rutkowski</w:t>
+      </w:r>
+    </w:p>
+    <w:p>
+      <w:pPr>
+        <w:rPr>
+          <w:rFonts w:ascii="Helvetica Neue" w:hAnsi="Helvetica Neue"/>
+        </w:rPr>
+      </w:pPr>
       <w:hyperlink r:id="rId5" w:history="1">
         <w:r>
           <w:rPr>
@@ -1103,7 +1098,7 @@
 </file>
 
 <file path=customXml/itemProps1.xml><?xml version="1.0" encoding="utf-8"?>
-<ds:datastoreItem xmlns:ds="http://schemas.openxmlformats.org/officeDocument/2006/customXml" ds:itemID="{502255D1-537A-F043-895F-057A5C327B51}">
+<ds:datastoreItem xmlns:ds="http://schemas.openxmlformats.org/officeDocument/2006/customXml" ds:itemID="{149D9AA1-B5F7-B045-9D1E-20B85621D4A0}">
   <ds:schemaRefs>
     <ds:schemaRef ds:uri="http://schemas.openxmlformats.org/officeDocument/2006/bibliography"/>
   </ds:schemaRefs>

</xml_diff>